<commit_message>
se crea un glosario de comandos utiles
</commit_message>
<xml_diff>
--- a/manuales/M-001-ManualParaElUsoDeGit.docx
+++ b/manuales/M-001-ManualParaElUsoDeGit.docx
@@ -66,7 +66,6 @@
           <w:lang w:val="es-ES"/>
         </w:rPr>
       </w:pPr>
-      <w:bookmarkStart w:id="0" w:name="_GoBack"/>
       <w:r>
         <w:rPr>
           <w:b/>
@@ -76,7 +75,6 @@
         <w:t>MANUAL PARA USO DE GIT</w:t>
       </w:r>
     </w:p>
-    <w:bookmarkEnd w:id="0"/>
     <w:p>
       <w:pPr>
         <w:spacing w:after="0" w:line="240" w:lineRule="auto"/>
@@ -269,8 +267,17 @@
                 <w:rFonts w:ascii="Bookman Old Style" w:hAnsi="Bookman Old Style"/>
                 <w:lang w:val="es-ES"/>
               </w:rPr>
-              <w:t>Marco Petit</w:t>
+              <w:t xml:space="preserve">Marco </w:t>
             </w:r>
+            <w:proofErr w:type="spellStart"/>
+            <w:r>
+              <w:rPr>
+                <w:rFonts w:ascii="Bookman Old Style" w:hAnsi="Bookman Old Style"/>
+                <w:lang w:val="es-ES"/>
+              </w:rPr>
+              <w:t>Petit</w:t>
+            </w:r>
+            <w:proofErr w:type="spellEnd"/>
           </w:p>
         </w:tc>
         <w:tc>
@@ -825,12 +832,25 @@
         <w:shd w:val="clear" w:color="auto" w:fill="808080" w:themeFill="background1" w:themeFillShade="80"/>
         <w:spacing w:before="0" w:line="240" w:lineRule="auto"/>
       </w:pPr>
-      <w:bookmarkStart w:id="1" w:name="_Toc476078326"/>
+      <w:bookmarkStart w:id="0" w:name="_Toc476078326"/>
       <w:r>
         <w:lastRenderedPageBreak/>
-        <w:t>Instalando Git Bash</w:t>
-      </w:r>
-      <w:bookmarkEnd w:id="1"/>
+        <w:t xml:space="preserve">Instalando </w:t>
+      </w:r>
+      <w:proofErr w:type="spellStart"/>
+      <w:r>
+        <w:t>Git</w:t>
+      </w:r>
+      <w:proofErr w:type="spellEnd"/>
+      <w:r>
+        <w:t xml:space="preserve"> </w:t>
+      </w:r>
+      <w:proofErr w:type="spellStart"/>
+      <w:r>
+        <w:t>Bash</w:t>
+      </w:r>
+      <w:bookmarkEnd w:id="0"/>
+      <w:proofErr w:type="spellEnd"/>
     </w:p>
     <w:p>
       <w:pPr>
@@ -842,14 +862,35 @@
         <w:spacing w:after="0" w:line="240" w:lineRule="auto"/>
         <w:jc w:val="both"/>
       </w:pPr>
-      <w:r>
-        <w:t xml:space="preserve">Git </w:t>
+      <w:proofErr w:type="spellStart"/>
+      <w:r>
+        <w:t>Git</w:t>
+      </w:r>
+      <w:proofErr w:type="spellEnd"/>
+      <w:r>
+        <w:t xml:space="preserve"> </w:t>
       </w:r>
       <w:r>
         <w:t xml:space="preserve">es un software de control de versiones, pensando en la eficiencia y la confiabilidad del mantenimiento de versiones de aplicaciones cuando éstas tienen un gran número de archivos de código fuente. </w:t>
       </w:r>
       <w:r>
-        <w:t>Para trabajar con la consola de Git Bash es necesario seguir los siguientes pasos:</w:t>
+        <w:t xml:space="preserve">Para trabajar con la consola de </w:t>
+      </w:r>
+      <w:proofErr w:type="spellStart"/>
+      <w:r>
+        <w:t>Git</w:t>
+      </w:r>
+      <w:proofErr w:type="spellEnd"/>
+      <w:r>
+        <w:t xml:space="preserve"> </w:t>
+      </w:r>
+      <w:proofErr w:type="spellStart"/>
+      <w:r>
+        <w:t>Bash</w:t>
+      </w:r>
+      <w:proofErr w:type="spellEnd"/>
+      <w:r>
+        <w:t xml:space="preserve"> es necesario seguir los siguientes pasos:</w:t>
       </w:r>
     </w:p>
     <w:p>
@@ -868,7 +909,23 @@
         <w:t>:</w:t>
       </w:r>
       <w:r>
-        <w:t xml:space="preserve"> ‘https://git-for-windos.github.io’ y  hacer clic en [Download].</w:t>
+        <w:t xml:space="preserve"> ‘https</w:t>
+      </w:r>
+      <w:proofErr w:type="gramStart"/>
+      <w:r>
+        <w:t>:/</w:t>
+      </w:r>
+      <w:proofErr w:type="gramEnd"/>
+      <w:r>
+        <w:t>/git-for-windos.github.io’ y  hacer clic en [</w:t>
+      </w:r>
+      <w:proofErr w:type="spellStart"/>
+      <w:r>
+        <w:t>Download</w:t>
+      </w:r>
+      <w:proofErr w:type="spellEnd"/>
+      <w:r>
+        <w:t>].</w:t>
       </w:r>
     </w:p>
     <w:p>
@@ -940,7 +997,15 @@
         <w:spacing w:after="0" w:line="240" w:lineRule="auto"/>
       </w:pPr>
       <w:r>
-        <w:t>Una vez descargado el achivo, hacer clic en él para iniciar el proceso de instalación.</w:t>
+        <w:t xml:space="preserve">Una vez descargado el </w:t>
+      </w:r>
+      <w:proofErr w:type="spellStart"/>
+      <w:r>
+        <w:t>achivo</w:t>
+      </w:r>
+      <w:proofErr w:type="spellEnd"/>
+      <w:r>
+        <w:t>, hacer clic en él para iniciar el proceso de instalación.</w:t>
       </w:r>
     </w:p>
     <w:p>
@@ -1020,7 +1085,15 @@
       </w:pPr>
       <w:r>
         <w:lastRenderedPageBreak/>
-        <w:t>Aparece la venta inicial del instalador, vamos a presionar el botón [Next &gt;] y a continuación las opciones predeterminadas excepto las que se describen en este manual.</w:t>
+        <w:t>Aparece la venta inicial del instalador, vamos a presionar el botón [</w:t>
+      </w:r>
+      <w:proofErr w:type="spellStart"/>
+      <w:r>
+        <w:t>Next</w:t>
+      </w:r>
+      <w:proofErr w:type="spellEnd"/>
+      <w:r>
+        <w:t xml:space="preserve"> &gt;] y a continuación las opciones predeterminadas excepto las que se describen en este manual.</w:t>
       </w:r>
     </w:p>
     <w:p>
@@ -1092,7 +1165,63 @@
         <w:spacing w:after="0" w:line="240" w:lineRule="auto"/>
       </w:pPr>
       <w:r>
-        <w:t>En la ventana “Adjusting your PATH enviorment” se debe seleccionar la primera opción “Use Git from Bash only”.</w:t>
+        <w:t>En la ventana “</w:t>
+      </w:r>
+      <w:proofErr w:type="spellStart"/>
+      <w:r>
+        <w:t>Adjusting</w:t>
+      </w:r>
+      <w:proofErr w:type="spellEnd"/>
+      <w:r>
+        <w:t xml:space="preserve"> </w:t>
+      </w:r>
+      <w:proofErr w:type="spellStart"/>
+      <w:r>
+        <w:t>your</w:t>
+      </w:r>
+      <w:proofErr w:type="spellEnd"/>
+      <w:r>
+        <w:t xml:space="preserve"> PATH </w:t>
+      </w:r>
+      <w:proofErr w:type="spellStart"/>
+      <w:r>
+        <w:t>enviorment</w:t>
+      </w:r>
+      <w:proofErr w:type="spellEnd"/>
+      <w:r>
+        <w:t xml:space="preserve">” se debe seleccionar la primera opción “Use </w:t>
+      </w:r>
+      <w:proofErr w:type="spellStart"/>
+      <w:r>
+        <w:t>Git</w:t>
+      </w:r>
+      <w:proofErr w:type="spellEnd"/>
+      <w:r>
+        <w:t xml:space="preserve"> </w:t>
+      </w:r>
+      <w:proofErr w:type="spellStart"/>
+      <w:r>
+        <w:t>from</w:t>
+      </w:r>
+      <w:proofErr w:type="spellEnd"/>
+      <w:r>
+        <w:t xml:space="preserve"> </w:t>
+      </w:r>
+      <w:proofErr w:type="spellStart"/>
+      <w:r>
+        <w:t>Bash</w:t>
+      </w:r>
+      <w:proofErr w:type="spellEnd"/>
+      <w:r>
+        <w:t xml:space="preserve"> </w:t>
+      </w:r>
+      <w:proofErr w:type="spellStart"/>
+      <w:r>
+        <w:t>only</w:t>
+      </w:r>
+      <w:proofErr w:type="spellEnd"/>
+      <w:r>
+        <w:t>”.</w:t>
       </w:r>
     </w:p>
     <w:p>
@@ -1266,12 +1395,12 @@
         <w:shd w:val="clear" w:color="auto" w:fill="808080" w:themeFill="background1" w:themeFillShade="80"/>
         <w:spacing w:before="0" w:line="240" w:lineRule="auto"/>
       </w:pPr>
-      <w:bookmarkStart w:id="2" w:name="_Toc476078327"/>
+      <w:bookmarkStart w:id="1" w:name="_Toc476078327"/>
       <w:r>
         <w:lastRenderedPageBreak/>
         <w:t>Clonar repositorio por primera vez</w:t>
       </w:r>
-      <w:bookmarkEnd w:id="2"/>
+      <w:bookmarkEnd w:id="1"/>
     </w:p>
     <w:p>
       <w:pPr>
@@ -1378,7 +1507,23 @@
         <w:spacing w:after="0" w:line="240" w:lineRule="auto"/>
       </w:pPr>
       <w:r>
-        <w:t>Abrir Git Bash y ubicarse en la dirección de la carpeta creada anteriormente.</w:t>
+        <w:t xml:space="preserve">Abrir </w:t>
+      </w:r>
+      <w:proofErr w:type="spellStart"/>
+      <w:r>
+        <w:t>Git</w:t>
+      </w:r>
+      <w:proofErr w:type="spellEnd"/>
+      <w:r>
+        <w:t xml:space="preserve"> </w:t>
+      </w:r>
+      <w:proofErr w:type="spellStart"/>
+      <w:r>
+        <w:t>Bash</w:t>
+      </w:r>
+      <w:proofErr w:type="spellEnd"/>
+      <w:r>
+        <w:t xml:space="preserve"> y ubicarse en la dirección de la carpeta creada anteriormente.</w:t>
       </w:r>
     </w:p>
     <w:p>
@@ -1457,7 +1602,31 @@
         <w:spacing w:after="0" w:line="240" w:lineRule="auto"/>
       </w:pPr>
       <w:r>
-        <w:t>Escribir el comando ‘git init’ y presionar la tecla [Enter] del teclado.</w:t>
+        <w:t>Escribir el comando ‘</w:t>
+      </w:r>
+      <w:proofErr w:type="spellStart"/>
+      <w:r>
+        <w:t>git</w:t>
+      </w:r>
+      <w:proofErr w:type="spellEnd"/>
+      <w:r>
+        <w:t xml:space="preserve"> </w:t>
+      </w:r>
+      <w:proofErr w:type="spellStart"/>
+      <w:r>
+        <w:t>init</w:t>
+      </w:r>
+      <w:proofErr w:type="spellEnd"/>
+      <w:r>
+        <w:t>’ y presionar la tecla [</w:t>
+      </w:r>
+      <w:proofErr w:type="spellStart"/>
+      <w:r>
+        <w:t>Enter</w:t>
+      </w:r>
+      <w:proofErr w:type="spellEnd"/>
+      <w:r>
+        <w:t>] del teclado.</w:t>
       </w:r>
     </w:p>
     <w:p>
@@ -1536,7 +1705,15 @@
         <w:spacing w:after="0" w:line="240" w:lineRule="auto"/>
       </w:pPr>
       <w:r>
-        <w:t>Copiar desde la web del repositorio de github, la dirección para clonar con HTTPS.</w:t>
+        <w:t xml:space="preserve">Copiar desde la web del repositorio de </w:t>
+      </w:r>
+      <w:proofErr w:type="spellStart"/>
+      <w:r>
+        <w:t>github</w:t>
+      </w:r>
+      <w:proofErr w:type="spellEnd"/>
+      <w:r>
+        <w:t>, la dirección para clonar con HTTPS.</w:t>
       </w:r>
     </w:p>
     <w:p>
@@ -1616,7 +1793,23 @@
         <w:spacing w:after="0" w:line="240" w:lineRule="auto"/>
       </w:pPr>
       <w:r>
-        <w:t>Escribir el comando ‘git clone’ seguido de un espacio y pegar la dirección para clonar con HTTPS copiada en el paso anterior y presionar [Enter].</w:t>
+        <w:t>Escribir el comando ‘</w:t>
+      </w:r>
+      <w:proofErr w:type="spellStart"/>
+      <w:r>
+        <w:t>git</w:t>
+      </w:r>
+      <w:proofErr w:type="spellEnd"/>
+      <w:r>
+        <w:t xml:space="preserve"> clone’ seguido de un espacio y pegar la dirección para clonar con HTTPS copiada en el paso anterior y presionar [</w:t>
+      </w:r>
+      <w:proofErr w:type="spellStart"/>
+      <w:r>
+        <w:t>Enter</w:t>
+      </w:r>
+      <w:proofErr w:type="spellEnd"/>
+      <w:r>
+        <w:t>].</w:t>
       </w:r>
     </w:p>
     <w:p>
@@ -1699,24 +1892,56 @@
         <w:shd w:val="clear" w:color="auto" w:fill="808080" w:themeFill="background1" w:themeFillShade="80"/>
         <w:spacing w:before="0" w:line="240" w:lineRule="auto"/>
       </w:pPr>
-      <w:bookmarkStart w:id="3" w:name="_Toc476078328"/>
+      <w:bookmarkStart w:id="2" w:name="_Toc476078328"/>
       <w:r>
         <w:lastRenderedPageBreak/>
         <w:t>Actualizar contenido local</w:t>
       </w:r>
-      <w:bookmarkEnd w:id="3"/>
-    </w:p>
-    <w:p>
-      <w:pPr>
-        <w:spacing w:after="0" w:line="240" w:lineRule="auto"/>
-      </w:pPr>
-    </w:p>
-    <w:p>
-      <w:pPr>
-        <w:spacing w:after="0" w:line="240" w:lineRule="auto"/>
-      </w:pPr>
-      <w:r>
-        <w:t>Antes de empezar a trabajar, se debe actualizar la información en el repositorio para evitar conflictos como por ejemplo hacer cambios sobre un archivo que no tenemos actualizado en nuestro repositorio local. Para ello, deberíamos ubicarnos en el path correspondiente del archivo que queremos modificar y escribimos el comando ‘git pull’ y presionar la tecla [Enter].</w:t>
+      <w:bookmarkEnd w:id="2"/>
+    </w:p>
+    <w:p>
+      <w:pPr>
+        <w:spacing w:after="0" w:line="240" w:lineRule="auto"/>
+      </w:pPr>
+    </w:p>
+    <w:p>
+      <w:pPr>
+        <w:spacing w:after="0" w:line="240" w:lineRule="auto"/>
+      </w:pPr>
+      <w:r>
+        <w:t xml:space="preserve">Antes de empezar a trabajar, se debe actualizar la información en el repositorio para evitar conflictos como por ejemplo hacer cambios sobre un archivo que no tenemos actualizado en nuestro repositorio local. Para ello, deberíamos ubicarnos en el </w:t>
+      </w:r>
+      <w:proofErr w:type="spellStart"/>
+      <w:r>
+        <w:t>path</w:t>
+      </w:r>
+      <w:proofErr w:type="spellEnd"/>
+      <w:r>
+        <w:t xml:space="preserve"> correspondiente del archivo que queremos modificar y escribimos el comando ‘</w:t>
+      </w:r>
+      <w:proofErr w:type="spellStart"/>
+      <w:r>
+        <w:t>git</w:t>
+      </w:r>
+      <w:proofErr w:type="spellEnd"/>
+      <w:r>
+        <w:t xml:space="preserve"> </w:t>
+      </w:r>
+      <w:proofErr w:type="spellStart"/>
+      <w:r>
+        <w:t>pull</w:t>
+      </w:r>
+      <w:proofErr w:type="spellEnd"/>
+      <w:r>
+        <w:t>’ y presionar la tecla [</w:t>
+      </w:r>
+      <w:proofErr w:type="spellStart"/>
+      <w:r>
+        <w:t>Enter</w:t>
+      </w:r>
+      <w:proofErr w:type="spellEnd"/>
+      <w:r>
+        <w:t>].</w:t>
       </w:r>
     </w:p>
     <w:p>
@@ -1803,12 +2028,12 @@
         <w:shd w:val="clear" w:color="auto" w:fill="808080" w:themeFill="background1" w:themeFillShade="80"/>
         <w:spacing w:before="0" w:line="240" w:lineRule="auto"/>
       </w:pPr>
-      <w:bookmarkStart w:id="4" w:name="_Toc476078329"/>
+      <w:bookmarkStart w:id="3" w:name="_Toc476078329"/>
       <w:r>
         <w:lastRenderedPageBreak/>
         <w:t>Subir contenido al repositorio</w:t>
       </w:r>
-      <w:bookmarkEnd w:id="4"/>
+      <w:bookmarkEnd w:id="3"/>
     </w:p>
     <w:p>
       <w:pPr>
@@ -1854,10 +2079,34 @@
         <w:t>si se detectó el cambio satisfactoriamente en</w:t>
       </w:r>
       <w:r>
-        <w:t xml:space="preserve"> nuestro repositorio local. Para ello nos ubicamos en el path correspondiente donde se encuentra el archivo que fue modificado, y ejecutamos el comando ‘git status</w:t>
-      </w:r>
-      <w:r>
-        <w:t>’ y presionamos la tecla [Enter].</w:t>
+        <w:t xml:space="preserve"> nuestro repositorio local. Para ello nos ubicamos en el </w:t>
+      </w:r>
+      <w:proofErr w:type="spellStart"/>
+      <w:r>
+        <w:t>path</w:t>
+      </w:r>
+      <w:proofErr w:type="spellEnd"/>
+      <w:r>
+        <w:t xml:space="preserve"> correspondiente donde se encuentra el archivo que fue modificado, y ejecutamos el comando ‘</w:t>
+      </w:r>
+      <w:proofErr w:type="spellStart"/>
+      <w:r>
+        <w:t>git</w:t>
+      </w:r>
+      <w:proofErr w:type="spellEnd"/>
+      <w:r>
+        <w:t xml:space="preserve"> status</w:t>
+      </w:r>
+      <w:r>
+        <w:t>’ y presionamos la tecla [</w:t>
+      </w:r>
+      <w:proofErr w:type="spellStart"/>
+      <w:r>
+        <w:t>Enter</w:t>
+      </w:r>
+      <w:proofErr w:type="spellEnd"/>
+      <w:r>
+        <w:t>].</w:t>
       </w:r>
     </w:p>
     <w:p>
@@ -1932,7 +2181,76 @@
         <w:jc w:val="both"/>
       </w:pPr>
       <w:r>
-        <w:t>Para preparar los archivos antes de ser comiteados, ejecutamos el comando ‘git add &lt;filename&gt;’ para un archivo particular y el comando ‘git add .’ para agregar todos los archivos que tengan modificaciones para subir al repositiorio, luego se presiona la tecla [Enter].</w:t>
+        <w:t xml:space="preserve">Para preparar los archivos antes de ser </w:t>
+      </w:r>
+      <w:proofErr w:type="spellStart"/>
+      <w:r>
+        <w:t>comiteados</w:t>
+      </w:r>
+      <w:proofErr w:type="spellEnd"/>
+      <w:r>
+        <w:t>, ejecutamos el comando ‘</w:t>
+      </w:r>
+      <w:proofErr w:type="spellStart"/>
+      <w:r>
+        <w:t>git</w:t>
+      </w:r>
+      <w:proofErr w:type="spellEnd"/>
+      <w:r>
+        <w:t xml:space="preserve"> </w:t>
+      </w:r>
+      <w:proofErr w:type="spellStart"/>
+      <w:r>
+        <w:t>add</w:t>
+      </w:r>
+      <w:proofErr w:type="spellEnd"/>
+      <w:r>
+        <w:t xml:space="preserve"> &lt;</w:t>
+      </w:r>
+      <w:proofErr w:type="spellStart"/>
+      <w:r>
+        <w:t>filename</w:t>
+      </w:r>
+      <w:proofErr w:type="spellEnd"/>
+      <w:r>
+        <w:t>&gt;’ para un archivo particular y el comando ‘</w:t>
+      </w:r>
+      <w:proofErr w:type="spellStart"/>
+      <w:r>
+        <w:t>git</w:t>
+      </w:r>
+      <w:proofErr w:type="spellEnd"/>
+      <w:r>
+        <w:t xml:space="preserve"> </w:t>
+      </w:r>
+      <w:proofErr w:type="spellStart"/>
+      <w:proofErr w:type="gramStart"/>
+      <w:r>
+        <w:t>add</w:t>
+      </w:r>
+      <w:proofErr w:type="spellEnd"/>
+      <w:r>
+        <w:t xml:space="preserve"> .</w:t>
+      </w:r>
+      <w:proofErr w:type="gramEnd"/>
+      <w:r>
+        <w:t xml:space="preserve">’ para agregar todos los archivos que tengan modificaciones para subir al </w:t>
+      </w:r>
+      <w:proofErr w:type="spellStart"/>
+      <w:r>
+        <w:t>repositiorio</w:t>
+      </w:r>
+      <w:proofErr w:type="spellEnd"/>
+      <w:r>
+        <w:t>, luego se presiona la tecla [</w:t>
+      </w:r>
+      <w:proofErr w:type="spellStart"/>
+      <w:r>
+        <w:t>Enter</w:t>
+      </w:r>
+      <w:proofErr w:type="spellEnd"/>
+      <w:r>
+        <w:t>].</w:t>
       </w:r>
     </w:p>
     <w:p>
@@ -2001,7 +2319,47 @@
         <w:jc w:val="both"/>
       </w:pPr>
       <w:r>
-        <w:t>Ahora armamos el commit escribiendo un comentario representativo del cambio que se está realizando, para ello escribimos ‘git commit –m “comentario para commit” ’y presionamos la tecla [Enter].</w:t>
+        <w:t xml:space="preserve">Ahora armamos el </w:t>
+      </w:r>
+      <w:proofErr w:type="spellStart"/>
+      <w:r>
+        <w:t>commit</w:t>
+      </w:r>
+      <w:proofErr w:type="spellEnd"/>
+      <w:r>
+        <w:t xml:space="preserve"> escribiendo un comentario representativo del cambio que se está realizando, para ello escribimos ‘</w:t>
+      </w:r>
+      <w:proofErr w:type="spellStart"/>
+      <w:r>
+        <w:t>git</w:t>
+      </w:r>
+      <w:proofErr w:type="spellEnd"/>
+      <w:r>
+        <w:t xml:space="preserve"> </w:t>
+      </w:r>
+      <w:proofErr w:type="spellStart"/>
+      <w:r>
+        <w:t>commit</w:t>
+      </w:r>
+      <w:proofErr w:type="spellEnd"/>
+      <w:r>
+        <w:t xml:space="preserve"> –m “comentario para </w:t>
+      </w:r>
+      <w:proofErr w:type="spellStart"/>
+      <w:r>
+        <w:t>commit</w:t>
+      </w:r>
+      <w:proofErr w:type="spellEnd"/>
+      <w:r>
+        <w:t>” ’y presionamos la tecla [</w:t>
+      </w:r>
+      <w:proofErr w:type="spellStart"/>
+      <w:r>
+        <w:t>Enter</w:t>
+      </w:r>
+      <w:proofErr w:type="spellEnd"/>
+      <w:r>
+        <w:t>].</w:t>
       </w:r>
     </w:p>
     <w:p>
@@ -2069,7 +2427,55 @@
         <w:jc w:val="both"/>
       </w:pPr>
       <w:r>
-        <w:t>Para finalizar, realizamos el push para el repositorio, en el caso de a branch master el comando sería ‘git push origin master’ y presionamos la tecla [Enter].</w:t>
+        <w:t xml:space="preserve">Para finalizar, realizamos el </w:t>
+      </w:r>
+      <w:proofErr w:type="spellStart"/>
+      <w:r>
+        <w:t>push</w:t>
+      </w:r>
+      <w:proofErr w:type="spellEnd"/>
+      <w:r>
+        <w:t xml:space="preserve"> para el repositorio, en el caso de a </w:t>
+      </w:r>
+      <w:proofErr w:type="spellStart"/>
+      <w:r>
+        <w:t>branch</w:t>
+      </w:r>
+      <w:proofErr w:type="spellEnd"/>
+      <w:r>
+        <w:t xml:space="preserve"> master el comando sería ‘</w:t>
+      </w:r>
+      <w:proofErr w:type="spellStart"/>
+      <w:r>
+        <w:t>git</w:t>
+      </w:r>
+      <w:proofErr w:type="spellEnd"/>
+      <w:r>
+        <w:t xml:space="preserve"> </w:t>
+      </w:r>
+      <w:proofErr w:type="spellStart"/>
+      <w:r>
+        <w:t>push</w:t>
+      </w:r>
+      <w:proofErr w:type="spellEnd"/>
+      <w:r>
+        <w:t xml:space="preserve"> </w:t>
+      </w:r>
+      <w:proofErr w:type="spellStart"/>
+      <w:r>
+        <w:t>origin</w:t>
+      </w:r>
+      <w:proofErr w:type="spellEnd"/>
+      <w:r>
+        <w:t xml:space="preserve"> master’ y presionamos la tecla [</w:t>
+      </w:r>
+      <w:proofErr w:type="spellStart"/>
+      <w:r>
+        <w:t>Enter</w:t>
+      </w:r>
+      <w:proofErr w:type="spellEnd"/>
+      <w:r>
+        <w:t>].</w:t>
       </w:r>
     </w:p>
     <w:p>
@@ -2209,10 +2615,191 @@
     </w:p>
     <w:p>
       <w:pPr>
-        <w:pStyle w:val="Prrafodelista"/>
+        <w:pStyle w:val="Estilo1"/>
+        <w:shd w:val="clear" w:color="auto" w:fill="808080" w:themeFill="background1" w:themeFillShade="80"/>
+        <w:spacing w:before="0" w:line="240" w:lineRule="auto"/>
+      </w:pPr>
+      <w:r>
+        <w:lastRenderedPageBreak/>
+        <w:t>Glosario de comandos útiles</w:t>
+      </w:r>
+    </w:p>
+    <w:p>
+      <w:pPr>
         <w:spacing w:after="0" w:line="240" w:lineRule="auto"/>
         <w:jc w:val="both"/>
-      </w:pPr>
+        <w:rPr>
+          <w:lang w:val="es-ES"/>
+        </w:rPr>
+      </w:pPr>
+    </w:p>
+    <w:tbl>
+      <w:tblPr>
+        <w:tblStyle w:val="Tablaconcuadrcula"/>
+        <w:tblW w:w="0" w:type="auto"/>
+        <w:tblLook w:val="04A0" w:firstRow="1" w:lastRow="0" w:firstColumn="1" w:lastColumn="0" w:noHBand="0" w:noVBand="1"/>
+      </w:tblPr>
+      <w:tblGrid>
+        <w:gridCol w:w="438"/>
+        <w:gridCol w:w="4632"/>
+        <w:gridCol w:w="4677"/>
+      </w:tblGrid>
+      <w:tr>
+        <w:tc>
+          <w:tcPr>
+            <w:tcW w:w="438" w:type="dxa"/>
+            <w:shd w:val="clear" w:color="auto" w:fill="808080" w:themeFill="background1" w:themeFillShade="80"/>
+          </w:tcPr>
+          <w:p>
+            <w:pPr>
+              <w:jc w:val="center"/>
+              <w:rPr>
+                <w:b/>
+                <w:color w:val="FFFFFF" w:themeColor="background1"/>
+              </w:rPr>
+            </w:pPr>
+            <w:r>
+              <w:rPr>
+                <w:b/>
+                <w:color w:val="FFFFFF" w:themeColor="background1"/>
+              </w:rPr>
+              <w:t>#</w:t>
+            </w:r>
+          </w:p>
+        </w:tc>
+        <w:tc>
+          <w:tcPr>
+            <w:tcW w:w="4632" w:type="dxa"/>
+            <w:shd w:val="clear" w:color="auto" w:fill="808080" w:themeFill="background1" w:themeFillShade="80"/>
+          </w:tcPr>
+          <w:p>
+            <w:pPr>
+              <w:jc w:val="center"/>
+              <w:rPr>
+                <w:b/>
+                <w:color w:val="FFFFFF" w:themeColor="background1"/>
+              </w:rPr>
+            </w:pPr>
+            <w:r>
+              <w:rPr>
+                <w:b/>
+                <w:color w:val="FFFFFF" w:themeColor="background1"/>
+              </w:rPr>
+              <w:t>Comando</w:t>
+            </w:r>
+          </w:p>
+        </w:tc>
+        <w:tc>
+          <w:tcPr>
+            <w:tcW w:w="4677" w:type="dxa"/>
+            <w:shd w:val="clear" w:color="auto" w:fill="808080" w:themeFill="background1" w:themeFillShade="80"/>
+          </w:tcPr>
+          <w:p>
+            <w:pPr>
+              <w:jc w:val="center"/>
+              <w:rPr>
+                <w:b/>
+                <w:color w:val="FFFFFF" w:themeColor="background1"/>
+              </w:rPr>
+            </w:pPr>
+            <w:r>
+              <w:rPr>
+                <w:b/>
+                <w:color w:val="FFFFFF" w:themeColor="background1"/>
+              </w:rPr>
+              <w:t>Uso</w:t>
+            </w:r>
+          </w:p>
+        </w:tc>
+      </w:tr>
+      <w:tr>
+        <w:tc>
+          <w:tcPr>
+            <w:tcW w:w="438" w:type="dxa"/>
+          </w:tcPr>
+          <w:p>
+            <w:pPr>
+              <w:jc w:val="center"/>
+            </w:pPr>
+            <w:r>
+              <w:t>1</w:t>
+            </w:r>
+          </w:p>
+        </w:tc>
+        <w:tc>
+          <w:tcPr>
+            <w:tcW w:w="4632" w:type="dxa"/>
+          </w:tcPr>
+          <w:p>
+            <w:r>
+              <w:t xml:space="preserve">cd </w:t>
+            </w:r>
+            <w:proofErr w:type="spellStart"/>
+            <w:r>
+              <w:t>nombreDeCarpeta</w:t>
+            </w:r>
+            <w:proofErr w:type="spellEnd"/>
+          </w:p>
+        </w:tc>
+        <w:tc>
+          <w:tcPr>
+            <w:tcW w:w="4677" w:type="dxa"/>
+          </w:tcPr>
+          <w:p>
+            <w:r>
+              <w:t>Permite entrar en una carpeta.</w:t>
+            </w:r>
+          </w:p>
+        </w:tc>
+      </w:tr>
+      <w:tr>
+        <w:tc>
+          <w:tcPr>
+            <w:tcW w:w="438" w:type="dxa"/>
+          </w:tcPr>
+          <w:p>
+            <w:pPr>
+              <w:jc w:val="center"/>
+            </w:pPr>
+            <w:r>
+              <w:t>2</w:t>
+            </w:r>
+          </w:p>
+        </w:tc>
+        <w:tc>
+          <w:tcPr>
+            <w:tcW w:w="4632" w:type="dxa"/>
+          </w:tcPr>
+          <w:p>
+            <w:proofErr w:type="gramStart"/>
+            <w:r>
+              <w:t>cd</w:t>
+            </w:r>
+            <w:proofErr w:type="gramEnd"/>
+            <w:r>
+              <w:t xml:space="preserve"> ../</w:t>
+            </w:r>
+          </w:p>
+        </w:tc>
+        <w:tc>
+          <w:tcPr>
+            <w:tcW w:w="4677" w:type="dxa"/>
+          </w:tcPr>
+          <w:p>
+            <w:r>
+              <w:t>Permite subir un nivel desde la carpeta actual.</w:t>
+            </w:r>
+          </w:p>
+        </w:tc>
+      </w:tr>
+    </w:tbl>
+    <w:p>
+      <w:pPr>
+        <w:spacing w:after="0" w:line="240" w:lineRule="auto"/>
+        <w:jc w:val="both"/>
+      </w:pPr>
+      <w:bookmarkStart w:id="4" w:name="_GoBack"/>
+      <w:bookmarkEnd w:id="4"/>
     </w:p>
     <w:sectPr>
       <w:headerReference w:type="default" r:id="rId25"/>
@@ -2456,7 +3043,7 @@
             <w:noProof/>
             <w:lang w:val="es-ES"/>
           </w:rPr>
-          <w:t>1</w:t>
+          <w:t>12</w:t>
         </w:r>
         <w:r>
           <w:fldChar w:fldCharType="end"/>
@@ -5702,7 +6289,7 @@
 </file>
 
 <file path=customXml/itemProps1.xml><?xml version="1.0" encoding="utf-8"?>
-<ds:datastoreItem xmlns:ds="http://schemas.openxmlformats.org/officeDocument/2006/customXml" ds:itemID="{489F840B-0540-404E-AB2F-B9115BA04CC7}">
+<ds:datastoreItem xmlns:ds="http://schemas.openxmlformats.org/officeDocument/2006/customXml" ds:itemID="{029BA91C-0D1C-4D18-89B9-B90262DB9B55}">
   <ds:schemaRefs>
     <ds:schemaRef ds:uri="http://schemas.openxmlformats.org/officeDocument/2006/bibliography"/>
   </ds:schemaRefs>

</xml_diff>